<commit_message>
Changed file in another branch
</commit_message>
<xml_diff>
--- a/assignment 1.docx
+++ b/assignment 1.docx
@@ -72,6 +72,33 @@
     </w:p>
     <w:p>
       <w:pPr>
+        <w:rPr>
+          <w:rFonts w:ascii="Verdana" w:hAnsi="Verdana"/>
+          <w:sz w:val="28"/>
+          <w:szCs w:val="28"/>
+        </w:rPr>
+      </w:pPr>
+    </w:p>
+    <w:p>
+      <w:pPr>
+        <w:rPr>
+          <w:rFonts w:ascii="Verdana" w:hAnsi="Verdana"/>
+          <w:sz w:val="28"/>
+          <w:szCs w:val="28"/>
+        </w:rPr>
+      </w:pPr>
+    </w:p>
+    <w:p>
+      <w:pPr>
+        <w:rPr>
+          <w:rFonts w:ascii="Verdana" w:hAnsi="Verdana"/>
+          <w:sz w:val="28"/>
+          <w:szCs w:val="28"/>
+        </w:rPr>
+      </w:pPr>
+    </w:p>
+    <w:p>
+      <w:pPr>
         <w:jc w:val="center"/>
         <w:rPr>
           <w:rFonts w:ascii="Verdana" w:hAnsi="Verdana"/>
@@ -170,7 +197,25 @@
           <w:sz w:val="28"/>
           <w:szCs w:val="28"/>
         </w:rPr>
-        <w:t>is a GUI workbench that empowers data wranglers to assemble machine learning pipelines, train models, and run predictions without having to write code. Using Weka tool perform below tasks such as data preprocessing, data classification (use any appropriate ML algorithm) and data visualization efficiently on given dataset.</w:t>
+        <w:t xml:space="preserve">is a GUI workbench that empowers data wranglers to assemble machine learning pipelines, train models, and run predictions without having to write code. Using Weka tool perform below tasks such as data </w:t>
+      </w:r>
+      <w:proofErr w:type="spellStart"/>
+      <w:r>
+        <w:rPr>
+          <w:rFonts w:ascii="Verdana" w:hAnsi="Verdana"/>
+          <w:sz w:val="28"/>
+          <w:szCs w:val="28"/>
+        </w:rPr>
+        <w:t>preprocessing</w:t>
+      </w:r>
+      <w:proofErr w:type="spellEnd"/>
+      <w:r>
+        <w:rPr>
+          <w:rFonts w:ascii="Verdana" w:hAnsi="Verdana"/>
+          <w:sz w:val="28"/>
+          <w:szCs w:val="28"/>
+        </w:rPr>
+        <w:t>, data classification (use any appropriate ML algorithm) and data visualization efficiently on given dataset.</w:t>
       </w:r>
     </w:p>
     <w:p>
@@ -238,7 +283,43 @@
           <w:sz w:val="28"/>
           <w:szCs w:val="28"/>
         </w:rPr>
-        <w:t>Create a report which will illustrate the details of tasks performed (for e.g to perform preprocessing of data provide details of navigation and selection of appropriate parameters)</w:t>
+        <w:t xml:space="preserve">Create a report which will illustrate the details of tasks performed (for </w:t>
+      </w:r>
+      <w:proofErr w:type="spellStart"/>
+      <w:r>
+        <w:rPr>
+          <w:rFonts w:ascii="Verdana" w:hAnsi="Verdana"/>
+          <w:sz w:val="28"/>
+          <w:szCs w:val="28"/>
+        </w:rPr>
+        <w:t>e.g</w:t>
+      </w:r>
+      <w:proofErr w:type="spellEnd"/>
+      <w:r>
+        <w:rPr>
+          <w:rFonts w:ascii="Verdana" w:hAnsi="Verdana"/>
+          <w:sz w:val="28"/>
+          <w:szCs w:val="28"/>
+        </w:rPr>
+        <w:t xml:space="preserve"> to perform </w:t>
+      </w:r>
+      <w:proofErr w:type="spellStart"/>
+      <w:r>
+        <w:rPr>
+          <w:rFonts w:ascii="Verdana" w:hAnsi="Verdana"/>
+          <w:sz w:val="28"/>
+          <w:szCs w:val="28"/>
+        </w:rPr>
+        <w:t>preprocessing</w:t>
+      </w:r>
+      <w:proofErr w:type="spellEnd"/>
+      <w:r>
+        <w:rPr>
+          <w:rFonts w:ascii="Verdana" w:hAnsi="Verdana"/>
+          <w:sz w:val="28"/>
+          <w:szCs w:val="28"/>
+        </w:rPr>
+        <w:t xml:space="preserve"> of data provide details of navigation and selection of appropriate parameters)</w:t>
       </w:r>
     </w:p>
     <w:p>
@@ -817,7 +898,25 @@
           <w:sz w:val="28"/>
           <w:szCs w:val="28"/>
         </w:rPr>
-        <w:t xml:space="preserve">d. Show FreeViz </w:t>
+        <w:t xml:space="preserve">d. Show </w:t>
+      </w:r>
+      <w:proofErr w:type="spellStart"/>
+      <w:r>
+        <w:rPr>
+          <w:rFonts w:ascii="Verdana" w:hAnsi="Verdana"/>
+          <w:sz w:val="28"/>
+          <w:szCs w:val="28"/>
+        </w:rPr>
+        <w:t>FreeViz</w:t>
+      </w:r>
+      <w:proofErr w:type="spellEnd"/>
+      <w:r>
+        <w:rPr>
+          <w:rFonts w:ascii="Verdana" w:hAnsi="Verdana"/>
+          <w:sz w:val="28"/>
+          <w:szCs w:val="28"/>
+        </w:rPr>
+        <w:t xml:space="preserve"> </w:t>
       </w:r>
     </w:p>
     <w:p>
@@ -1168,13 +1267,23 @@
           <w:szCs w:val="28"/>
         </w:rPr>
       </w:pPr>
-      <w:r>
-        <w:rPr>
-          <w:rFonts w:ascii="Verdana" w:hAnsi="Verdana"/>
-          <w:sz w:val="28"/>
-          <w:szCs w:val="28"/>
-        </w:rPr>
-        <w:t>FreeViz:</w:t>
+      <w:proofErr w:type="spellStart"/>
+      <w:r>
+        <w:rPr>
+          <w:rFonts w:ascii="Verdana" w:hAnsi="Verdana"/>
+          <w:sz w:val="28"/>
+          <w:szCs w:val="28"/>
+        </w:rPr>
+        <w:t>FreeViz</w:t>
+      </w:r>
+      <w:proofErr w:type="spellEnd"/>
+      <w:r>
+        <w:rPr>
+          <w:rFonts w:ascii="Verdana" w:hAnsi="Verdana"/>
+          <w:sz w:val="28"/>
+          <w:szCs w:val="28"/>
+        </w:rPr>
+        <w:t>:</w:t>
       </w:r>
     </w:p>
     <w:p>
@@ -1315,7 +1424,29 @@
           <w:szCs w:val="32"/>
         </w:rPr>
         <w:lastRenderedPageBreak/>
-        <w:t>3. Differentiate in between free software, Open source software and proprietary software with respect to its properties.</w:t>
+        <w:t xml:space="preserve">3. Differentiate in between free software, </w:t>
+      </w:r>
+      <w:proofErr w:type="gramStart"/>
+      <w:r>
+        <w:rPr>
+          <w:rFonts w:ascii="Verdana" w:hAnsi="Verdana"/>
+          <w:b/>
+          <w:bCs/>
+          <w:sz w:val="32"/>
+          <w:szCs w:val="32"/>
+        </w:rPr>
+        <w:t>Open source</w:t>
+      </w:r>
+      <w:proofErr w:type="gramEnd"/>
+      <w:r>
+        <w:rPr>
+          <w:rFonts w:ascii="Verdana" w:hAnsi="Verdana"/>
+          <w:b/>
+          <w:bCs/>
+          <w:sz w:val="32"/>
+          <w:szCs w:val="32"/>
+        </w:rPr>
+        <w:t xml:space="preserve"> software and proprietary software with respect to its properties.</w:t>
       </w:r>
     </w:p>
     <w:p>
@@ -1424,21 +1555,49 @@
           <w:szCs w:val="24"/>
         </w:rPr>
       </w:pPr>
-      <w:r>
-        <w:rPr>
-          <w:rFonts w:ascii="Verdana" w:hAnsi="Verdana"/>
-          <w:sz w:val="24"/>
-          <w:szCs w:val="24"/>
-        </w:rPr>
-        <w:t>Open source software is a computer software whose source code is available openly on internet and programmer can modify it to add new features remove some existing buds or problems or user might add features that he wants into that existing software without giving any money to developer. This software is managed by an open</w:t>
-      </w:r>
-      <w:r>
-        <w:rPr>
-          <w:rFonts w:ascii="Verdana" w:hAnsi="Verdana"/>
-          <w:sz w:val="24"/>
-          <w:szCs w:val="24"/>
-        </w:rPr>
-        <w:t xml:space="preserve"> source community of developers. It provides community support for the software. </w:t>
+      <w:proofErr w:type="gramStart"/>
+      <w:r>
+        <w:rPr>
+          <w:rFonts w:ascii="Verdana" w:hAnsi="Verdana"/>
+          <w:sz w:val="24"/>
+          <w:szCs w:val="24"/>
+        </w:rPr>
+        <w:t>Open source</w:t>
+      </w:r>
+      <w:proofErr w:type="gramEnd"/>
+      <w:r>
+        <w:rPr>
+          <w:rFonts w:ascii="Verdana" w:hAnsi="Verdana"/>
+          <w:sz w:val="24"/>
+          <w:szCs w:val="24"/>
+        </w:rPr>
+        <w:t xml:space="preserve"> software is a computer software whose source code is available openly on internet and programmer can modify it to add new features remove some existing buds or problems or user might add features that he wants into that existing software without giving any money to developer. This software is managed by an </w:t>
+      </w:r>
+      <w:proofErr w:type="gramStart"/>
+      <w:r>
+        <w:rPr>
+          <w:rFonts w:ascii="Verdana" w:hAnsi="Verdana"/>
+          <w:sz w:val="24"/>
+          <w:szCs w:val="24"/>
+        </w:rPr>
+        <w:t>open</w:t>
+      </w:r>
+      <w:r>
+        <w:rPr>
+          <w:rFonts w:ascii="Verdana" w:hAnsi="Verdana"/>
+          <w:sz w:val="24"/>
+          <w:szCs w:val="24"/>
+        </w:rPr>
+        <w:t xml:space="preserve"> source</w:t>
+      </w:r>
+      <w:proofErr w:type="gramEnd"/>
+      <w:r>
+        <w:rPr>
+          <w:rFonts w:ascii="Verdana" w:hAnsi="Verdana"/>
+          <w:sz w:val="24"/>
+          <w:szCs w:val="24"/>
+        </w:rPr>
+        <w:t xml:space="preserve"> community of developers. It provides community support for the software. </w:t>
       </w:r>
       <w:r>
         <w:rPr>
@@ -1663,7 +1822,25 @@
           <w:szCs w:val="24"/>
         </w:rPr>
         <w:lastRenderedPageBreak/>
-        <w:t>Time uptill which software will operate.</w:t>
+        <w:t xml:space="preserve">Time </w:t>
+      </w:r>
+      <w:proofErr w:type="spellStart"/>
+      <w:r>
+        <w:rPr>
+          <w:rFonts w:ascii="Verdana" w:hAnsi="Verdana"/>
+          <w:sz w:val="24"/>
+          <w:szCs w:val="24"/>
+        </w:rPr>
+        <w:t>uptill</w:t>
+      </w:r>
+      <w:proofErr w:type="spellEnd"/>
+      <w:r>
+        <w:rPr>
+          <w:rFonts w:ascii="Verdana" w:hAnsi="Verdana"/>
+          <w:sz w:val="24"/>
+          <w:szCs w:val="24"/>
+        </w:rPr>
+        <w:t xml:space="preserve"> which software will operate.</w:t>
       </w:r>
     </w:p>
     <w:p>
@@ -1865,7 +2042,23 @@
           <w:sz w:val="32"/>
           <w:szCs w:val="32"/>
         </w:rPr>
-        <w:t>Histogram- for Kilometer and CC</w:t>
+        <w:t xml:space="preserve">Histogram- for </w:t>
+      </w:r>
+      <w:proofErr w:type="spellStart"/>
+      <w:r>
+        <w:rPr>
+          <w:sz w:val="32"/>
+          <w:szCs w:val="32"/>
+        </w:rPr>
+        <w:t>Kilometer</w:t>
+      </w:r>
+      <w:proofErr w:type="spellEnd"/>
+      <w:r>
+        <w:rPr>
+          <w:sz w:val="32"/>
+          <w:szCs w:val="32"/>
+        </w:rPr>
+        <w:t xml:space="preserve"> and CC</w:t>
       </w:r>
     </w:p>
     <w:p>
@@ -2335,7 +2528,43 @@
           <w:sz w:val="28"/>
           <w:szCs w:val="28"/>
         </w:rPr>
-        <w:t>Community: Foundation of open source projects is community, it includes developers of software and also users. Users in community can easily share there feedback with developers so that developers can improve the software.</w:t>
+        <w:t xml:space="preserve">Community: Foundation of </w:t>
+      </w:r>
+      <w:proofErr w:type="gramStart"/>
+      <w:r>
+        <w:rPr>
+          <w:rFonts w:ascii="Verdana" w:hAnsi="Verdana"/>
+          <w:sz w:val="28"/>
+          <w:szCs w:val="28"/>
+        </w:rPr>
+        <w:t>open source</w:t>
+      </w:r>
+      <w:proofErr w:type="gramEnd"/>
+      <w:r>
+        <w:rPr>
+          <w:rFonts w:ascii="Verdana" w:hAnsi="Verdana"/>
+          <w:sz w:val="28"/>
+          <w:szCs w:val="28"/>
+        </w:rPr>
+        <w:t xml:space="preserve"> projects is community, it includes developers of software and also users. Users in community can easily share </w:t>
+      </w:r>
+      <w:proofErr w:type="gramStart"/>
+      <w:r>
+        <w:rPr>
+          <w:rFonts w:ascii="Verdana" w:hAnsi="Verdana"/>
+          <w:sz w:val="28"/>
+          <w:szCs w:val="28"/>
+        </w:rPr>
+        <w:t>there</w:t>
+      </w:r>
+      <w:proofErr w:type="gramEnd"/>
+      <w:r>
+        <w:rPr>
+          <w:rFonts w:ascii="Verdana" w:hAnsi="Verdana"/>
+          <w:sz w:val="28"/>
+          <w:szCs w:val="28"/>
+        </w:rPr>
+        <w:t xml:space="preserve"> feedback with developers so that developers can improve the software.</w:t>
       </w:r>
     </w:p>
     <w:p>
@@ -2782,7 +3011,43 @@
           <w:sz w:val="28"/>
           <w:szCs w:val="28"/>
         </w:rPr>
-        <w:t>Nearly one-third of startups close their doors because they run out of capital. Developing proprietary technology doesn't guarantee success, but it could make it asier to secure financing for your small business. Plus, you will be able to charge higher prices because no other company offers the same product as you do.</w:t>
+        <w:t xml:space="preserve">Nearly one-third of </w:t>
+      </w:r>
+      <w:proofErr w:type="spellStart"/>
+      <w:r>
+        <w:rPr>
+          <w:rFonts w:ascii="Verdana" w:hAnsi="Verdana"/>
+          <w:sz w:val="28"/>
+          <w:szCs w:val="28"/>
+        </w:rPr>
+        <w:t>startups</w:t>
+      </w:r>
+      <w:proofErr w:type="spellEnd"/>
+      <w:r>
+        <w:rPr>
+          <w:rFonts w:ascii="Verdana" w:hAnsi="Verdana"/>
+          <w:sz w:val="28"/>
+          <w:szCs w:val="28"/>
+        </w:rPr>
+        <w:t xml:space="preserve"> close their doors because they run out of capital. Developing proprietary technology doesn't guarantee success, but it could make it </w:t>
+      </w:r>
+      <w:proofErr w:type="spellStart"/>
+      <w:r>
+        <w:rPr>
+          <w:rFonts w:ascii="Verdana" w:hAnsi="Verdana"/>
+          <w:sz w:val="28"/>
+          <w:szCs w:val="28"/>
+        </w:rPr>
+        <w:t>asier</w:t>
+      </w:r>
+      <w:proofErr w:type="spellEnd"/>
+      <w:r>
+        <w:rPr>
+          <w:rFonts w:ascii="Verdana" w:hAnsi="Verdana"/>
+          <w:sz w:val="28"/>
+          <w:szCs w:val="28"/>
+        </w:rPr>
+        <w:t xml:space="preserve"> to secure financing for your small business. Plus, you will be able to charge higher prices because no other company offers the same product as you do.</w:t>
       </w:r>
     </w:p>
     <w:p>

</xml_diff>